<commit_message>
Completed Dino and Robot generation in Herd and Fleet
</commit_message>
<xml_diff>
--- a/Robots_Dinosaurs_User_Stories.docx
+++ b/Robots_Dinosaurs_User_Stories.docx
@@ -5,7 +5,7 @@
     <w:p>
       <w:pPr>
         <w:pStyle w:val="paragraph"/>
-        <w:spacing w:before="0" w:beforeAutospacing="off" w:after="0" w:afterAutospacing="off"/>
+        <w:spacing w:before="0" w:beforeAutospacing="0" w:after="0" w:afterAutospacing="0"/>
         <w:jc w:val="center"/>
         <w:rPr>
           <w:rStyle w:val="normaltextrun"/>
@@ -109,8 +109,6 @@
         </w:rPr>
         <w:t>8</w:t>
       </w:r>
-      <w:bookmarkStart w:name="_GoBack" w:id="0"/>
-      <w:bookmarkEnd w:id="0"/>
       <w:r>
         <w:rPr>
           <w:rStyle w:val="normaltextrun"/>
@@ -271,8 +269,18 @@
           <w:rFonts w:ascii="Calibri" w:hAnsi="Calibri" w:cs="Calibri"/>
           <w:sz w:val="22"/>
           <w:szCs w:val="22"/>
-        </w:rPr>
-        <w:t>As a developer, I want to make good, consistent commits. </w:t>
+          <w:highlight w:val="yellow"/>
+        </w:rPr>
+        <w:t>As a developer, I want to make good, consistent commits.</w:t>
+      </w:r>
+      <w:r>
+        <w:rPr>
+          <w:rStyle w:val="normaltextrun"/>
+          <w:rFonts w:ascii="Calibri" w:hAnsi="Calibri" w:cs="Calibri"/>
+          <w:sz w:val="22"/>
+          <w:szCs w:val="22"/>
+        </w:rPr>
+        <w:t> </w:t>
       </w:r>
       <w:r>
         <w:rPr>
@@ -348,6 +356,7 @@
           <w:rFonts w:ascii="Calibri" w:hAnsi="Calibri" w:cs="Calibri"/>
           <w:sz w:val="22"/>
           <w:szCs w:val="22"/>
+          <w:highlight w:val="yellow"/>
         </w:rPr>
         <w:t xml:space="preserve">As a developer, I want to </w:t>
       </w:r>
@@ -357,6 +366,7 @@
           <w:rFonts w:ascii="Calibri" w:hAnsi="Calibri" w:cs="Calibri"/>
           <w:sz w:val="22"/>
           <w:szCs w:val="22"/>
+          <w:highlight w:val="yellow"/>
         </w:rPr>
         <w:t>make a class for each of the following: Robot, Dinosaur, Fleet, Herd, Weapon, Battlefield</w:t>
       </w:r>
@@ -366,6 +376,7 @@
           <w:rFonts w:ascii="Calibri" w:hAnsi="Calibri" w:cs="Calibri"/>
           <w:sz w:val="22"/>
           <w:szCs w:val="22"/>
+          <w:highlight w:val="yellow"/>
         </w:rPr>
         <w:t>.</w:t>
       </w:r>
@@ -434,6 +445,7 @@
           <w:rFonts w:ascii="Calibri" w:hAnsi="Calibri" w:cs="Calibri"/>
           <w:sz w:val="22"/>
           <w:szCs w:val="22"/>
+          <w:highlight w:val="yellow"/>
         </w:rPr>
         <w:t xml:space="preserve">As a developer, I want </w:t>
       </w:r>
@@ -443,6 +455,7 @@
           <w:rFonts w:ascii="Calibri" w:hAnsi="Calibri" w:cs="Calibri"/>
           <w:sz w:val="22"/>
           <w:szCs w:val="22"/>
+          <w:highlight w:val="yellow"/>
         </w:rPr>
         <w:t>a</w:t>
       </w:r>
@@ -452,6 +465,7 @@
           <w:rFonts w:ascii="Calibri" w:hAnsi="Calibri" w:cs="Calibri"/>
           <w:sz w:val="22"/>
           <w:szCs w:val="22"/>
+          <w:highlight w:val="yellow"/>
         </w:rPr>
         <w:t xml:space="preserve"> Robot</w:t>
       </w:r>
@@ -461,6 +475,7 @@
           <w:rFonts w:ascii="Calibri" w:hAnsi="Calibri" w:cs="Calibri"/>
           <w:sz w:val="22"/>
           <w:szCs w:val="22"/>
+          <w:highlight w:val="yellow"/>
         </w:rPr>
         <w:t xml:space="preserve"> to have a name, health, power level, and a Weapon with a </w:t>
       </w:r>
@@ -470,6 +485,7 @@
           <w:rFonts w:ascii="Calibri" w:hAnsi="Calibri" w:cs="Calibri"/>
           <w:sz w:val="22"/>
           <w:szCs w:val="22"/>
+          <w:highlight w:val="yellow"/>
         </w:rPr>
         <w:t>type (i.e. sword)</w:t>
       </w:r>
@@ -479,6 +495,7 @@
           <w:rFonts w:ascii="Calibri" w:hAnsi="Calibri" w:cs="Calibri"/>
           <w:sz w:val="22"/>
           <w:szCs w:val="22"/>
+          <w:highlight w:val="yellow"/>
         </w:rPr>
         <w:t xml:space="preserve"> and attack power.</w:t>
       </w:r>
@@ -525,6 +542,7 @@
           <w:rFonts w:ascii="Calibri" w:hAnsi="Calibri" w:cs="Calibri"/>
           <w:sz w:val="22"/>
           <w:szCs w:val="22"/>
+          <w:highlight w:val="yellow"/>
         </w:rPr>
         <w:t xml:space="preserve">As a developer, I want </w:t>
       </w:r>
@@ -534,6 +552,7 @@
           <w:rFonts w:ascii="Calibri" w:hAnsi="Calibri" w:cs="Calibri"/>
           <w:sz w:val="22"/>
           <w:szCs w:val="22"/>
+          <w:highlight w:val="yellow"/>
         </w:rPr>
         <w:t>a</w:t>
       </w:r>
@@ -543,6 +562,7 @@
           <w:rFonts w:ascii="Calibri" w:hAnsi="Calibri" w:cs="Calibri"/>
           <w:sz w:val="22"/>
           <w:szCs w:val="22"/>
+          <w:highlight w:val="yellow"/>
         </w:rPr>
         <w:t xml:space="preserve"> Dinosaur to have a type, health, energy, </w:t>
       </w:r>
@@ -552,6 +572,7 @@
           <w:rFonts w:ascii="Calibri" w:hAnsi="Calibri" w:cs="Calibri"/>
           <w:sz w:val="22"/>
           <w:szCs w:val="22"/>
+          <w:highlight w:val="yellow"/>
         </w:rPr>
         <w:t xml:space="preserve">and </w:t>
       </w:r>
@@ -561,6 +582,7 @@
           <w:rFonts w:ascii="Calibri" w:hAnsi="Calibri" w:cs="Calibri"/>
           <w:sz w:val="22"/>
           <w:szCs w:val="22"/>
+          <w:highlight w:val="yellow"/>
         </w:rPr>
         <w:t>attack power</w:t>
       </w:r>
@@ -570,6 +592,7 @@
           <w:rFonts w:ascii="Calibri" w:hAnsi="Calibri" w:cs="Calibri"/>
           <w:sz w:val="22"/>
           <w:szCs w:val="22"/>
+          <w:highlight w:val="yellow"/>
         </w:rPr>
         <w:t>.</w:t>
       </w:r>
@@ -647,6 +670,7 @@
           <w:rFonts w:ascii="Calibri" w:hAnsi="Calibri" w:cs="Calibri"/>
           <w:sz w:val="22"/>
           <w:szCs w:val="22"/>
+          <w:highlight w:val="yellow"/>
         </w:rPr>
         <w:t>As a developer, I want to instantiate three Robot objects and three Dinosaur objects</w:t>
       </w:r>
@@ -656,8 +680,18 @@
           <w:rFonts w:ascii="Calibri" w:hAnsi="Calibri" w:cs="Calibri"/>
           <w:sz w:val="22"/>
           <w:szCs w:val="22"/>
-        </w:rPr>
-        <w:t xml:space="preserve"> and assign the appropriate values to all the objects. </w:t>
+          <w:highlight w:val="yellow"/>
+        </w:rPr>
+        <w:t xml:space="preserve"> and assign the appropriate values to all the objects.</w:t>
+      </w:r>
+      <w:r>
+        <w:rPr>
+          <w:rStyle w:val="normaltextrun"/>
+          <w:rFonts w:ascii="Calibri" w:hAnsi="Calibri" w:cs="Calibri"/>
+          <w:sz w:val="22"/>
+          <w:szCs w:val="22"/>
+        </w:rPr>
+        <w:t xml:space="preserve"> </w:t>
       </w:r>
     </w:p>
     <w:p>
@@ -724,6 +758,7 @@
           <w:rFonts w:ascii="Calibri" w:hAnsi="Calibri" w:cs="Calibri"/>
           <w:sz w:val="22"/>
           <w:szCs w:val="22"/>
+          <w:highlight w:val="yellow"/>
         </w:rPr>
         <w:t>As a developer, I want the created Robot objects to be stored in a Fleet and the created Dinosaur objects to be stored in a Herd.</w:t>
       </w:r>
@@ -845,7 +880,23 @@
           <w:rStyle w:val="normaltextrun"/>
           <w:rFonts w:ascii="Calibri" w:hAnsi="Calibri" w:cs="Calibri"/>
         </w:rPr>
-        <w:t xml:space="preserve"> the robots in the Fleet have their health points reach zero or all of the dinosaurs in the Herd have their health points reach zero.</w:t>
+        <w:t xml:space="preserve"> the robots in the Fleet have their health points reach zero or </w:t>
+      </w:r>
+      <w:proofErr w:type="gramStart"/>
+      <w:r>
+        <w:rPr>
+          <w:rStyle w:val="normaltextrun"/>
+          <w:rFonts w:ascii="Calibri" w:hAnsi="Calibri" w:cs="Calibri"/>
+        </w:rPr>
+        <w:t>all of</w:t>
+      </w:r>
+      <w:proofErr w:type="gramEnd"/>
+      <w:r>
+        <w:rPr>
+          <w:rStyle w:val="normaltextrun"/>
+          <w:rFonts w:ascii="Calibri" w:hAnsi="Calibri" w:cs="Calibri"/>
+        </w:rPr>
+        <w:t xml:space="preserve"> the dinosaurs in the Herd have their health points reach zero.</w:t>
       </w:r>
     </w:p>
     <w:p>
@@ -889,29 +940,7 @@
           <w:sz w:val="22"/>
           <w:szCs w:val="22"/>
         </w:rPr>
-        <w:t>(</w:t>
-      </w:r>
-      <w:r>
-        <w:rPr>
-          <w:rStyle w:val="normaltextrun"/>
-          <w:rFonts w:ascii="Calibri" w:hAnsi="Calibri" w:cs="Calibri"/>
-          <w:b/>
-          <w:bCs/>
-          <w:sz w:val="22"/>
-          <w:szCs w:val="22"/>
-        </w:rPr>
-        <w:t xml:space="preserve">5 </w:t>
-      </w:r>
-      <w:r>
-        <w:rPr>
-          <w:rStyle w:val="normaltextrun"/>
-          <w:rFonts w:ascii="Calibri" w:hAnsi="Calibri" w:cs="Calibri"/>
-          <w:b/>
-          <w:bCs/>
-          <w:sz w:val="22"/>
-          <w:szCs w:val="22"/>
-        </w:rPr>
-        <w:t>points): </w:t>
+        <w:t>(5 points): </w:t>
       </w:r>
       <w:r>
         <w:rPr>
@@ -957,79 +986,21 @@
           <w:sz w:val="22"/>
           <w:szCs w:val="22"/>
         </w:rPr>
-        <w:t>(</w:t>
-      </w:r>
-      <w:r>
-        <w:rPr>
-          <w:rStyle w:val="normaltextrun"/>
-          <w:rFonts w:ascii="Calibri" w:hAnsi="Calibri" w:cs="Calibri"/>
-          <w:b/>
-          <w:bCs/>
-          <w:sz w:val="22"/>
-          <w:szCs w:val="22"/>
-        </w:rPr>
-        <w:t xml:space="preserve">5 </w:t>
-      </w:r>
-      <w:r>
-        <w:rPr>
-          <w:rStyle w:val="normaltextrun"/>
-          <w:rFonts w:ascii="Calibri" w:hAnsi="Calibri" w:cs="Calibri"/>
-          <w:b/>
-          <w:bCs/>
-          <w:sz w:val="22"/>
-          <w:szCs w:val="22"/>
-        </w:rPr>
-        <w:t>points): </w:t>
-      </w:r>
-      <w:r>
-        <w:rPr>
-          <w:rStyle w:val="normaltextrun"/>
-          <w:rFonts w:ascii="Calibri" w:hAnsi="Calibri" w:cs="Calibri"/>
-          <w:sz w:val="22"/>
-          <w:szCs w:val="22"/>
-        </w:rPr>
-        <w:t xml:space="preserve">As a developer, I want </w:t>
-      </w:r>
-      <w:r>
-        <w:rPr>
-          <w:rStyle w:val="normaltextrun"/>
-          <w:rFonts w:ascii="Calibri" w:hAnsi="Calibri" w:cs="Calibri"/>
-          <w:sz w:val="22"/>
-          <w:szCs w:val="22"/>
-        </w:rPr>
-        <w:t>a</w:t>
-      </w:r>
-      <w:r>
-        <w:rPr>
-          <w:rStyle w:val="normaltextrun"/>
-          <w:rFonts w:ascii="Calibri" w:hAnsi="Calibri" w:cs="Calibri"/>
-          <w:sz w:val="22"/>
-          <w:szCs w:val="22"/>
-        </w:rPr>
-        <w:t xml:space="preserve"> Dinosaur to have the ability to choose its attack type from </w:t>
-      </w:r>
-      <w:r>
-        <w:rPr>
-          <w:rStyle w:val="normaltextrun"/>
-          <w:rFonts w:ascii="Calibri" w:hAnsi="Calibri" w:cs="Calibri"/>
-          <w:sz w:val="22"/>
-          <w:szCs w:val="22"/>
-        </w:rPr>
-        <w:t>an</w:t>
-      </w:r>
-      <w:r>
-        <w:rPr>
-          <w:rStyle w:val="normaltextrun"/>
-          <w:rFonts w:ascii="Calibri" w:hAnsi="Calibri" w:cs="Calibri"/>
-          <w:sz w:val="22"/>
-          <w:szCs w:val="22"/>
-        </w:rPr>
-        <w:t xml:space="preserve"> array of different attack types before attacking a Robot in battle.</w:t>
+        <w:t>(5 points): </w:t>
+      </w:r>
+      <w:r>
+        <w:rPr>
+          <w:rStyle w:val="normaltextrun"/>
+          <w:rFonts w:ascii="Calibri" w:hAnsi="Calibri" w:cs="Calibri"/>
+          <w:sz w:val="22"/>
+          <w:szCs w:val="22"/>
+        </w:rPr>
+        <w:t>As a developer, I want a Dinosaur to have the ability to choose its attack type from an array of different attack types before attacking a Robot in battle.</w:t>
       </w:r>
     </w:p>
     <w:p/>
     <w:sectPr>
-      <w:pgSz w:w="12240" w:h="15840" w:orient="portrait"/>
+      <w:pgSz w:w="12240" w:h="15840"/>
       <w:pgMar w:top="1440" w:right="1440" w:bottom="1440" w:left="1440" w:header="720" w:footer="720" w:gutter="0"/>
       <w:cols w:space="720"/>
       <w:docGrid w:linePitch="360"/>
@@ -1053,7 +1024,7 @@
         <w:ind w:left="720" w:hanging="360"/>
       </w:pPr>
       <w:rPr>
-        <w:rFonts w:hint="default" w:ascii="Calibri" w:hAnsi="Calibri" w:eastAsia="Times New Roman" w:cs="Calibri"/>
+        <w:rFonts w:ascii="Calibri" w:eastAsia="Times New Roman" w:hAnsi="Calibri" w:cs="Calibri" w:hint="default"/>
       </w:rPr>
     </w:lvl>
     <w:lvl w:ilvl="1" w:tplc="04090003" w:tentative="1">
@@ -1065,7 +1036,7 @@
         <w:ind w:left="1440" w:hanging="360"/>
       </w:pPr>
       <w:rPr>
-        <w:rFonts w:hint="default" w:ascii="Courier New" w:hAnsi="Courier New" w:cs="Courier New"/>
+        <w:rFonts w:ascii="Courier New" w:hAnsi="Courier New" w:cs="Courier New" w:hint="default"/>
       </w:rPr>
     </w:lvl>
     <w:lvl w:ilvl="2" w:tplc="04090005" w:tentative="1">
@@ -1077,7 +1048,7 @@
         <w:ind w:left="2160" w:hanging="360"/>
       </w:pPr>
       <w:rPr>
-        <w:rFonts w:hint="default" w:ascii="Wingdings" w:hAnsi="Wingdings"/>
+        <w:rFonts w:ascii="Wingdings" w:hAnsi="Wingdings" w:hint="default"/>
       </w:rPr>
     </w:lvl>
     <w:lvl w:ilvl="3" w:tplc="04090001" w:tentative="1">
@@ -1089,7 +1060,7 @@
         <w:ind w:left="2880" w:hanging="360"/>
       </w:pPr>
       <w:rPr>
-        <w:rFonts w:hint="default" w:ascii="Symbol" w:hAnsi="Symbol"/>
+        <w:rFonts w:ascii="Symbol" w:hAnsi="Symbol" w:hint="default"/>
       </w:rPr>
     </w:lvl>
     <w:lvl w:ilvl="4" w:tplc="04090003" w:tentative="1">
@@ -1101,7 +1072,7 @@
         <w:ind w:left="3600" w:hanging="360"/>
       </w:pPr>
       <w:rPr>
-        <w:rFonts w:hint="default" w:ascii="Courier New" w:hAnsi="Courier New" w:cs="Courier New"/>
+        <w:rFonts w:ascii="Courier New" w:hAnsi="Courier New" w:cs="Courier New" w:hint="default"/>
       </w:rPr>
     </w:lvl>
     <w:lvl w:ilvl="5" w:tplc="04090005" w:tentative="1">
@@ -1113,7 +1084,7 @@
         <w:ind w:left="4320" w:hanging="360"/>
       </w:pPr>
       <w:rPr>
-        <w:rFonts w:hint="default" w:ascii="Wingdings" w:hAnsi="Wingdings"/>
+        <w:rFonts w:ascii="Wingdings" w:hAnsi="Wingdings" w:hint="default"/>
       </w:rPr>
     </w:lvl>
     <w:lvl w:ilvl="6" w:tplc="04090001" w:tentative="1">
@@ -1125,7 +1096,7 @@
         <w:ind w:left="5040" w:hanging="360"/>
       </w:pPr>
       <w:rPr>
-        <w:rFonts w:hint="default" w:ascii="Symbol" w:hAnsi="Symbol"/>
+        <w:rFonts w:ascii="Symbol" w:hAnsi="Symbol" w:hint="default"/>
       </w:rPr>
     </w:lvl>
     <w:lvl w:ilvl="7" w:tplc="04090003" w:tentative="1">
@@ -1137,7 +1108,7 @@
         <w:ind w:left="5760" w:hanging="360"/>
       </w:pPr>
       <w:rPr>
-        <w:rFonts w:hint="default" w:ascii="Courier New" w:hAnsi="Courier New" w:cs="Courier New"/>
+        <w:rFonts w:ascii="Courier New" w:hAnsi="Courier New" w:cs="Courier New" w:hint="default"/>
       </w:rPr>
     </w:lvl>
     <w:lvl w:ilvl="8" w:tplc="04090005" w:tentative="1">
@@ -1149,7 +1120,7 @@
         <w:ind w:left="6480" w:hanging="360"/>
       </w:pPr>
       <w:rPr>
-        <w:rFonts w:hint="default" w:ascii="Wingdings" w:hAnsi="Wingdings"/>
+        <w:rFonts w:ascii="Wingdings" w:hAnsi="Wingdings" w:hint="default"/>
       </w:rPr>
     </w:lvl>
   </w:abstractNum>
@@ -1166,7 +1137,7 @@
         <w:ind w:left="720" w:hanging="360"/>
       </w:pPr>
       <w:rPr>
-        <w:rFonts w:hint="default" w:ascii="Symbol" w:hAnsi="Symbol"/>
+        <w:rFonts w:ascii="Symbol" w:hAnsi="Symbol" w:hint="default"/>
       </w:rPr>
     </w:lvl>
     <w:lvl w:ilvl="1" w:tplc="04090003" w:tentative="1">
@@ -1178,7 +1149,7 @@
         <w:ind w:left="1440" w:hanging="360"/>
       </w:pPr>
       <w:rPr>
-        <w:rFonts w:hint="default" w:ascii="Courier New" w:hAnsi="Courier New" w:cs="Courier New"/>
+        <w:rFonts w:ascii="Courier New" w:hAnsi="Courier New" w:cs="Courier New" w:hint="default"/>
       </w:rPr>
     </w:lvl>
     <w:lvl w:ilvl="2" w:tplc="04090005" w:tentative="1">
@@ -1190,7 +1161,7 @@
         <w:ind w:left="2160" w:hanging="360"/>
       </w:pPr>
       <w:rPr>
-        <w:rFonts w:hint="default" w:ascii="Wingdings" w:hAnsi="Wingdings"/>
+        <w:rFonts w:ascii="Wingdings" w:hAnsi="Wingdings" w:hint="default"/>
       </w:rPr>
     </w:lvl>
     <w:lvl w:ilvl="3" w:tplc="04090001" w:tentative="1">
@@ -1202,7 +1173,7 @@
         <w:ind w:left="2880" w:hanging="360"/>
       </w:pPr>
       <w:rPr>
-        <w:rFonts w:hint="default" w:ascii="Symbol" w:hAnsi="Symbol"/>
+        <w:rFonts w:ascii="Symbol" w:hAnsi="Symbol" w:hint="default"/>
       </w:rPr>
     </w:lvl>
     <w:lvl w:ilvl="4" w:tplc="04090003" w:tentative="1">
@@ -1214,7 +1185,7 @@
         <w:ind w:left="3600" w:hanging="360"/>
       </w:pPr>
       <w:rPr>
-        <w:rFonts w:hint="default" w:ascii="Courier New" w:hAnsi="Courier New" w:cs="Courier New"/>
+        <w:rFonts w:ascii="Courier New" w:hAnsi="Courier New" w:cs="Courier New" w:hint="default"/>
       </w:rPr>
     </w:lvl>
     <w:lvl w:ilvl="5" w:tplc="04090005" w:tentative="1">
@@ -1226,7 +1197,7 @@
         <w:ind w:left="4320" w:hanging="360"/>
       </w:pPr>
       <w:rPr>
-        <w:rFonts w:hint="default" w:ascii="Wingdings" w:hAnsi="Wingdings"/>
+        <w:rFonts w:ascii="Wingdings" w:hAnsi="Wingdings" w:hint="default"/>
       </w:rPr>
     </w:lvl>
     <w:lvl w:ilvl="6" w:tplc="04090001" w:tentative="1">
@@ -1238,7 +1209,7 @@
         <w:ind w:left="5040" w:hanging="360"/>
       </w:pPr>
       <w:rPr>
-        <w:rFonts w:hint="default" w:ascii="Symbol" w:hAnsi="Symbol"/>
+        <w:rFonts w:ascii="Symbol" w:hAnsi="Symbol" w:hint="default"/>
       </w:rPr>
     </w:lvl>
     <w:lvl w:ilvl="7" w:tplc="04090003" w:tentative="1">
@@ -1250,7 +1221,7 @@
         <w:ind w:left="5760" w:hanging="360"/>
       </w:pPr>
       <w:rPr>
-        <w:rFonts w:hint="default" w:ascii="Courier New" w:hAnsi="Courier New" w:cs="Courier New"/>
+        <w:rFonts w:ascii="Courier New" w:hAnsi="Courier New" w:cs="Courier New" w:hint="default"/>
       </w:rPr>
     </w:lvl>
     <w:lvl w:ilvl="8" w:tplc="04090005" w:tentative="1">
@@ -1262,7 +1233,7 @@
         <w:ind w:left="6480" w:hanging="360"/>
       </w:pPr>
       <w:rPr>
-        <w:rFonts w:hint="default" w:ascii="Wingdings" w:hAnsi="Wingdings"/>
+        <w:rFonts w:ascii="Wingdings" w:hAnsi="Wingdings" w:hint="default"/>
       </w:rPr>
     </w:lvl>
   </w:abstractNum>
@@ -1282,7 +1253,7 @@
         <w:ind w:left="720" w:hanging="360"/>
       </w:pPr>
       <w:rPr>
-        <w:rFonts w:hint="default" w:ascii="Symbol" w:hAnsi="Symbol"/>
+        <w:rFonts w:ascii="Symbol" w:hAnsi="Symbol" w:hint="default"/>
         <w:sz w:val="20"/>
       </w:rPr>
     </w:lvl>
@@ -1298,7 +1269,7 @@
         <w:ind w:left="1440" w:hanging="360"/>
       </w:pPr>
       <w:rPr>
-        <w:rFonts w:hint="default" w:ascii="Courier New" w:hAnsi="Courier New"/>
+        <w:rFonts w:ascii="Courier New" w:hAnsi="Courier New" w:hint="default"/>
         <w:sz w:val="20"/>
       </w:rPr>
     </w:lvl>
@@ -1314,7 +1285,7 @@
         <w:ind w:left="2160" w:hanging="360"/>
       </w:pPr>
       <w:rPr>
-        <w:rFonts w:hint="default" w:ascii="Wingdings" w:hAnsi="Wingdings"/>
+        <w:rFonts w:ascii="Wingdings" w:hAnsi="Wingdings" w:hint="default"/>
         <w:sz w:val="20"/>
       </w:rPr>
     </w:lvl>
@@ -1330,7 +1301,7 @@
         <w:ind w:left="2880" w:hanging="360"/>
       </w:pPr>
       <w:rPr>
-        <w:rFonts w:hint="default" w:ascii="Wingdings" w:hAnsi="Wingdings"/>
+        <w:rFonts w:ascii="Wingdings" w:hAnsi="Wingdings" w:hint="default"/>
         <w:sz w:val="20"/>
       </w:rPr>
     </w:lvl>
@@ -1346,7 +1317,7 @@
         <w:ind w:left="3600" w:hanging="360"/>
       </w:pPr>
       <w:rPr>
-        <w:rFonts w:hint="default" w:ascii="Wingdings" w:hAnsi="Wingdings"/>
+        <w:rFonts w:ascii="Wingdings" w:hAnsi="Wingdings" w:hint="default"/>
         <w:sz w:val="20"/>
       </w:rPr>
     </w:lvl>
@@ -1362,7 +1333,7 @@
         <w:ind w:left="4320" w:hanging="360"/>
       </w:pPr>
       <w:rPr>
-        <w:rFonts w:hint="default" w:ascii="Wingdings" w:hAnsi="Wingdings"/>
+        <w:rFonts w:ascii="Wingdings" w:hAnsi="Wingdings" w:hint="default"/>
         <w:sz w:val="20"/>
       </w:rPr>
     </w:lvl>
@@ -1378,7 +1349,7 @@
         <w:ind w:left="5040" w:hanging="360"/>
       </w:pPr>
       <w:rPr>
-        <w:rFonts w:hint="default" w:ascii="Wingdings" w:hAnsi="Wingdings"/>
+        <w:rFonts w:ascii="Wingdings" w:hAnsi="Wingdings" w:hint="default"/>
         <w:sz w:val="20"/>
       </w:rPr>
     </w:lvl>
@@ -1394,7 +1365,7 @@
         <w:ind w:left="5760" w:hanging="360"/>
       </w:pPr>
       <w:rPr>
-        <w:rFonts w:hint="default" w:ascii="Wingdings" w:hAnsi="Wingdings"/>
+        <w:rFonts w:ascii="Wingdings" w:hAnsi="Wingdings" w:hint="default"/>
         <w:sz w:val="20"/>
       </w:rPr>
     </w:lvl>
@@ -1410,7 +1381,7 @@
         <w:ind w:left="6480" w:hanging="360"/>
       </w:pPr>
       <w:rPr>
-        <w:rFonts w:hint="default" w:ascii="Wingdings" w:hAnsi="Wingdings"/>
+        <w:rFonts w:ascii="Wingdings" w:hAnsi="Wingdings" w:hint="default"/>
         <w:sz w:val="20"/>
       </w:rPr>
     </w:lvl>
@@ -1432,7 +1403,7 @@
   <w:docDefaults>
     <w:rPrDefault>
       <w:rPr>
-        <w:rFonts w:asciiTheme="minorHAnsi" w:hAnsiTheme="minorHAnsi" w:eastAsiaTheme="minorHAnsi" w:cstheme="minorBidi"/>
+        <w:rFonts w:asciiTheme="minorHAnsi" w:eastAsiaTheme="minorHAnsi" w:hAnsiTheme="minorHAnsi" w:cstheme="minorBidi"/>
         <w:sz w:val="22"/>
         <w:szCs w:val="22"/>
         <w:lang w:val="en-US" w:eastAsia="en-US" w:bidi="ar-SA"/>
@@ -1447,14 +1418,14 @@
   <w:latentStyles w:defLockedState="0" w:defUIPriority="99" w:defSemiHidden="0" w:defUnhideWhenUsed="0" w:defQFormat="0" w:count="376">
     <w:lsdException w:name="Normal" w:uiPriority="0" w:qFormat="1"/>
     <w:lsdException w:name="heading 1" w:uiPriority="9" w:qFormat="1"/>
-    <w:lsdException w:name="heading 2" w:uiPriority="9" w:semiHidden="1" w:unhideWhenUsed="1" w:qFormat="1"/>
-    <w:lsdException w:name="heading 3" w:uiPriority="9" w:semiHidden="1" w:unhideWhenUsed="1" w:qFormat="1"/>
-    <w:lsdException w:name="heading 4" w:uiPriority="9" w:semiHidden="1" w:unhideWhenUsed="1" w:qFormat="1"/>
-    <w:lsdException w:name="heading 5" w:uiPriority="9" w:semiHidden="1" w:unhideWhenUsed="1" w:qFormat="1"/>
-    <w:lsdException w:name="heading 6" w:uiPriority="9" w:semiHidden="1" w:unhideWhenUsed="1" w:qFormat="1"/>
-    <w:lsdException w:name="heading 7" w:uiPriority="9" w:semiHidden="1" w:unhideWhenUsed="1" w:qFormat="1"/>
-    <w:lsdException w:name="heading 8" w:uiPriority="9" w:semiHidden="1" w:unhideWhenUsed="1" w:qFormat="1"/>
-    <w:lsdException w:name="heading 9" w:uiPriority="9" w:semiHidden="1" w:unhideWhenUsed="1" w:qFormat="1"/>
+    <w:lsdException w:name="heading 2" w:semiHidden="1" w:uiPriority="9" w:unhideWhenUsed="1" w:qFormat="1"/>
+    <w:lsdException w:name="heading 3" w:semiHidden="1" w:uiPriority="9" w:unhideWhenUsed="1" w:qFormat="1"/>
+    <w:lsdException w:name="heading 4" w:semiHidden="1" w:uiPriority="9" w:unhideWhenUsed="1" w:qFormat="1"/>
+    <w:lsdException w:name="heading 5" w:semiHidden="1" w:uiPriority="9" w:unhideWhenUsed="1" w:qFormat="1"/>
+    <w:lsdException w:name="heading 6" w:semiHidden="1" w:uiPriority="9" w:unhideWhenUsed="1" w:qFormat="1"/>
+    <w:lsdException w:name="heading 7" w:semiHidden="1" w:uiPriority="9" w:unhideWhenUsed="1" w:qFormat="1"/>
+    <w:lsdException w:name="heading 8" w:semiHidden="1" w:uiPriority="9" w:unhideWhenUsed="1" w:qFormat="1"/>
+    <w:lsdException w:name="heading 9" w:semiHidden="1" w:uiPriority="9" w:unhideWhenUsed="1" w:qFormat="1"/>
     <w:lsdException w:name="index 1" w:semiHidden="1" w:unhideWhenUsed="1"/>
     <w:lsdException w:name="index 2" w:semiHidden="1" w:unhideWhenUsed="1"/>
     <w:lsdException w:name="index 3" w:semiHidden="1" w:unhideWhenUsed="1"/>
@@ -1464,22 +1435,22 @@
     <w:lsdException w:name="index 7" w:semiHidden="1" w:unhideWhenUsed="1"/>
     <w:lsdException w:name="index 8" w:semiHidden="1" w:unhideWhenUsed="1"/>
     <w:lsdException w:name="index 9" w:semiHidden="1" w:unhideWhenUsed="1"/>
-    <w:lsdException w:name="toc 1" w:uiPriority="39" w:semiHidden="1" w:unhideWhenUsed="1"/>
-    <w:lsdException w:name="toc 2" w:uiPriority="39" w:semiHidden="1" w:unhideWhenUsed="1"/>
-    <w:lsdException w:name="toc 3" w:uiPriority="39" w:semiHidden="1" w:unhideWhenUsed="1"/>
-    <w:lsdException w:name="toc 4" w:uiPriority="39" w:semiHidden="1" w:unhideWhenUsed="1"/>
-    <w:lsdException w:name="toc 5" w:uiPriority="39" w:semiHidden="1" w:unhideWhenUsed="1"/>
-    <w:lsdException w:name="toc 6" w:uiPriority="39" w:semiHidden="1" w:unhideWhenUsed="1"/>
-    <w:lsdException w:name="toc 7" w:uiPriority="39" w:semiHidden="1" w:unhideWhenUsed="1"/>
-    <w:lsdException w:name="toc 8" w:uiPriority="39" w:semiHidden="1" w:unhideWhenUsed="1"/>
-    <w:lsdException w:name="toc 9" w:uiPriority="39" w:semiHidden="1" w:unhideWhenUsed="1"/>
+    <w:lsdException w:name="toc 1" w:semiHidden="1" w:uiPriority="39" w:unhideWhenUsed="1"/>
+    <w:lsdException w:name="toc 2" w:semiHidden="1" w:uiPriority="39" w:unhideWhenUsed="1"/>
+    <w:lsdException w:name="toc 3" w:semiHidden="1" w:uiPriority="39" w:unhideWhenUsed="1"/>
+    <w:lsdException w:name="toc 4" w:semiHidden="1" w:uiPriority="39" w:unhideWhenUsed="1"/>
+    <w:lsdException w:name="toc 5" w:semiHidden="1" w:uiPriority="39" w:unhideWhenUsed="1"/>
+    <w:lsdException w:name="toc 6" w:semiHidden="1" w:uiPriority="39" w:unhideWhenUsed="1"/>
+    <w:lsdException w:name="toc 7" w:semiHidden="1" w:uiPriority="39" w:unhideWhenUsed="1"/>
+    <w:lsdException w:name="toc 8" w:semiHidden="1" w:uiPriority="39" w:unhideWhenUsed="1"/>
+    <w:lsdException w:name="toc 9" w:semiHidden="1" w:uiPriority="39" w:unhideWhenUsed="1"/>
     <w:lsdException w:name="Normal Indent" w:semiHidden="1" w:unhideWhenUsed="1"/>
     <w:lsdException w:name="footnote text" w:semiHidden="1" w:unhideWhenUsed="1"/>
     <w:lsdException w:name="annotation text" w:semiHidden="1" w:unhideWhenUsed="1"/>
     <w:lsdException w:name="header" w:semiHidden="1" w:unhideWhenUsed="1"/>
     <w:lsdException w:name="footer" w:semiHidden="1" w:unhideWhenUsed="1"/>
     <w:lsdException w:name="index heading" w:semiHidden="1" w:unhideWhenUsed="1"/>
-    <w:lsdException w:name="caption" w:uiPriority="35" w:semiHidden="1" w:unhideWhenUsed="1" w:qFormat="1"/>
+    <w:lsdException w:name="caption" w:semiHidden="1" w:uiPriority="35" w:unhideWhenUsed="1" w:qFormat="1"/>
     <w:lsdException w:name="table of figures" w:semiHidden="1" w:unhideWhenUsed="1"/>
     <w:lsdException w:name="envelope address" w:semiHidden="1" w:unhideWhenUsed="1"/>
     <w:lsdException w:name="envelope return" w:semiHidden="1" w:unhideWhenUsed="1"/>
@@ -1510,7 +1481,7 @@
     <w:lsdException w:name="Title" w:uiPriority="10" w:qFormat="1"/>
     <w:lsdException w:name="Closing" w:semiHidden="1" w:unhideWhenUsed="1"/>
     <w:lsdException w:name="Signature" w:semiHidden="1" w:unhideWhenUsed="1"/>
-    <w:lsdException w:name="Default Paragraph Font" w:uiPriority="1" w:semiHidden="1" w:unhideWhenUsed="1"/>
+    <w:lsdException w:name="Default Paragraph Font" w:semiHidden="1" w:uiPriority="1" w:unhideWhenUsed="1"/>
     <w:lsdException w:name="Body Text" w:semiHidden="1" w:unhideWhenUsed="1"/>
     <w:lsdException w:name="Body Text Indent" w:semiHidden="1" w:unhideWhenUsed="1"/>
     <w:lsdException w:name="List Continue" w:semiHidden="1" w:unhideWhenUsed="1"/>
@@ -1710,8 +1681,8 @@
     <w:lsdException w:name="Subtle Reference" w:uiPriority="31" w:qFormat="1"/>
     <w:lsdException w:name="Intense Reference" w:uiPriority="32" w:qFormat="1"/>
     <w:lsdException w:name="Book Title" w:uiPriority="33" w:qFormat="1"/>
-    <w:lsdException w:name="Bibliography" w:uiPriority="37" w:semiHidden="1" w:unhideWhenUsed="1"/>
-    <w:lsdException w:name="TOC Heading" w:uiPriority="39" w:semiHidden="1" w:unhideWhenUsed="1" w:qFormat="1"/>
+    <w:lsdException w:name="Bibliography" w:semiHidden="1" w:uiPriority="37" w:unhideWhenUsed="1"/>
+    <w:lsdException w:name="TOC Heading" w:semiHidden="1" w:uiPriority="39" w:unhideWhenUsed="1" w:qFormat="1"/>
     <w:lsdException w:name="Plain Table 1" w:uiPriority="41"/>
     <w:lsdException w:name="Plain Table 2" w:uiPriority="42"/>
     <w:lsdException w:name="Plain Table 3" w:uiPriority="43"/>
@@ -1822,18 +1793,18 @@
     <w:lsdException w:name="Unresolved Mention" w:semiHidden="1" w:unhideWhenUsed="1"/>
     <w:lsdException w:name="Smart Link" w:semiHidden="1" w:unhideWhenUsed="1"/>
   </w:latentStyles>
-  <w:style w:type="paragraph" w:styleId="Normal" w:default="1">
+  <w:style w:type="paragraph" w:default="1" w:styleId="Normal">
     <w:name w:val="Normal"/>
     <w:qFormat/>
     <w:rsid w:val="003A1958"/>
   </w:style>
-  <w:style w:type="character" w:styleId="DefaultParagraphFont" w:default="1">
+  <w:style w:type="character" w:default="1" w:styleId="DefaultParagraphFont">
     <w:name w:val="Default Paragraph Font"/>
     <w:uiPriority w:val="1"/>
     <w:semiHidden/>
     <w:unhideWhenUsed/>
   </w:style>
-  <w:style w:type="table" w:styleId="TableNormal" w:default="1">
+  <w:style w:type="table" w:default="1" w:styleId="TableNormal">
     <w:name w:val="Normal Table"/>
     <w:uiPriority w:val="99"/>
     <w:semiHidden/>
@@ -1848,13 +1819,13 @@
       </w:tblCellMar>
     </w:tblPr>
   </w:style>
-  <w:style w:type="numbering" w:styleId="NoList" w:default="1">
+  <w:style w:type="numbering" w:default="1" w:styleId="NoList">
     <w:name w:val="No List"/>
     <w:uiPriority w:val="99"/>
     <w:semiHidden/>
     <w:unhideWhenUsed/>
   </w:style>
-  <w:style w:type="paragraph" w:styleId="paragraph" w:customStyle="1">
+  <w:style w:type="paragraph" w:customStyle="1" w:styleId="paragraph">
     <w:name w:val="paragraph"/>
     <w:basedOn w:val="Normal"/>
     <w:rsid w:val="00F017AD"/>
@@ -1862,32 +1833,32 @@
       <w:spacing w:before="100" w:beforeAutospacing="1" w:after="100" w:afterAutospacing="1" w:line="240" w:lineRule="auto"/>
     </w:pPr>
     <w:rPr>
-      <w:rFonts w:ascii="Times New Roman" w:hAnsi="Times New Roman" w:eastAsia="Times New Roman" w:cs="Times New Roman"/>
+      <w:rFonts w:ascii="Times New Roman" w:eastAsia="Times New Roman" w:hAnsi="Times New Roman" w:cs="Times New Roman"/>
       <w:sz w:val="24"/>
       <w:szCs w:val="24"/>
     </w:rPr>
   </w:style>
-  <w:style w:type="character" w:styleId="normaltextrun" w:customStyle="1">
+  <w:style w:type="character" w:customStyle="1" w:styleId="normaltextrun">
     <w:name w:val="normaltextrun"/>
     <w:basedOn w:val="DefaultParagraphFont"/>
     <w:rsid w:val="00F017AD"/>
   </w:style>
-  <w:style w:type="character" w:styleId="eop" w:customStyle="1">
+  <w:style w:type="character" w:customStyle="1" w:styleId="eop">
     <w:name w:val="eop"/>
     <w:basedOn w:val="DefaultParagraphFont"/>
     <w:rsid w:val="00F017AD"/>
   </w:style>
-  <w:style w:type="character" w:styleId="advancedproofingissue" w:customStyle="1">
+  <w:style w:type="character" w:customStyle="1" w:styleId="advancedproofingissue">
     <w:name w:val="advancedproofingissue"/>
     <w:basedOn w:val="DefaultParagraphFont"/>
     <w:rsid w:val="00F017AD"/>
   </w:style>
-  <w:style w:type="character" w:styleId="spellingerror" w:customStyle="1">
+  <w:style w:type="character" w:customStyle="1" w:styleId="spellingerror">
     <w:name w:val="spellingerror"/>
     <w:basedOn w:val="DefaultParagraphFont"/>
     <w:rsid w:val="00F017AD"/>
   </w:style>
-  <w:style w:type="character" w:styleId="bcx0" w:customStyle="1">
+  <w:style w:type="character" w:customStyle="1" w:styleId="bcx0">
     <w:name w:val="bcx0"/>
     <w:basedOn w:val="DefaultParagraphFont"/>
     <w:rsid w:val="00F017AD"/>

</xml_diff>